<commit_message>
providing additional configuration options for using UTF-8 BOM and for pushing resources after config changes
</commit_message>
<xml_diff>
--- a/docs/bg/Instructions.docx
+++ b/docs/bg/Instructions.docx
@@ -615,6 +615,95 @@
     </w:p>
     <w:p>
       <w:pPr>
+        <w:pStyle w:val="FirstParagraph"/>
+      </w:pPr>
+      <w:r>
+        <w:t xml:space="preserve">Освен конфигурационните опции посочени по-горе, има и още две незадължителни:</w:t>
+      </w:r>
+      <w:r>
+        <w:t xml:space="preserve"> </w:t>
+      </w:r>
+      <w:r>
+        <w:rPr>
+          <w:b/>
+        </w:rPr>
+        <w:t xml:space="preserve">useBom</w:t>
+      </w:r>
+      <w:r>
+        <w:t xml:space="preserve"> </w:t>
+      </w:r>
+      <w:r>
+        <w:t xml:space="preserve">и</w:t>
+      </w:r>
+      <w:r>
+        <w:t xml:space="preserve"> </w:t>
+      </w:r>
+      <w:r>
+        <w:rPr>
+          <w:b/>
+        </w:rPr>
+        <w:t xml:space="preserve">pushAfterConfigChange</w:t>
+      </w:r>
+      <w:r>
+        <w:t xml:space="preserve">. Те</w:t>
+      </w:r>
+      <w:r>
+        <w:t xml:space="preserve"> </w:t>
+      </w:r>
+      <w:r>
+        <w:t xml:space="preserve">приемат стойности</w:t>
+      </w:r>
+      <w:r>
+        <w:t xml:space="preserve"> </w:t>
+      </w:r>
+      <w:r>
+        <w:rPr>
+          <w:b/>
+        </w:rPr>
+        <w:t xml:space="preserve">true</w:t>
+      </w:r>
+      <w:r>
+        <w:t xml:space="preserve"> </w:t>
+      </w:r>
+      <w:r>
+        <w:t xml:space="preserve">или</w:t>
+      </w:r>
+      <w:r>
+        <w:t xml:space="preserve"> </w:t>
+      </w:r>
+      <w:r>
+        <w:rPr>
+          <w:b/>
+        </w:rPr>
+        <w:t xml:space="preserve">false</w:t>
+      </w:r>
+      <w:r>
+        <w:t xml:space="preserve"> </w:t>
+      </w:r>
+      <w:r>
+        <w:t xml:space="preserve">и се отнасят съответно за добавянето на UTF-8 BOM във файловете, и дали даден</w:t>
+      </w:r>
+      <w:r>
+        <w:t xml:space="preserve"> </w:t>
+      </w:r>
+      <w:r>
+        <w:t xml:space="preserve">ресурс да бъде публикуван при промяна в конфигурацията. По подразбиране стойността е</w:t>
+      </w:r>
+      <w:r>
+        <w:t xml:space="preserve"> </w:t>
+      </w:r>
+      <w:r>
+        <w:rPr>
+          <w:b/>
+        </w:rPr>
+        <w:t xml:space="preserve">false</w:t>
+      </w:r>
+      <w:r>
+        <w:t xml:space="preserve">.</w:t>
+      </w:r>
+    </w:p>
+    <w:p>
+      <w:pPr>
         <w:pStyle w:val="Heading3"/>
       </w:pPr>
       <w:bookmarkStart w:id="32" w:name="използване-на-електронна-таблица-microsoft-excel-документ"/>
@@ -1010,7 +1099,7 @@
     </w:lvl>
   </w:abstractNum>
   <w:abstractNum w:abstractNumId="990">
-    <w:nsid w:val="fc4aba65"/>
+    <w:nsid w:val="1771a8df"/>
     <w:multiLevelType w:val="multilevel"/>
     <w:lvl w:ilvl="0">
       <w:numFmt w:val="bullet"/>
@@ -1091,7 +1180,7 @@
     </w:lvl>
   </w:abstractNum>
   <w:abstractNum w:abstractNumId="99411">
-    <w:nsid w:val="bcf11d54"/>
+    <w:nsid w:val="f1836333"/>
     <w:multiLevelType w:val="multilevel"/>
     <w:lvl w:ilvl="0">
       <w:start w:val="1"/>
@@ -1179,7 +1268,7 @@
     </w:lvl>
   </w:abstractNum>
   <w:abstractNum w:abstractNumId="991">
-    <w:nsid w:val="ecc52959"/>
+    <w:nsid w:val="b4fd0034"/>
     <w:multiLevelType w:val="multilevel"/>
     <w:lvl w:ilvl="0">
       <w:numFmt w:val="bullet"/>

</xml_diff>

<commit_message>
using proper path to installer
</commit_message>
<xml_diff>
--- a/docs/bg/Instructions.docx
+++ b/docs/bg/Instructions.docx
@@ -1099,7 +1099,7 @@
     </w:lvl>
   </w:abstractNum>
   <w:abstractNum w:abstractNumId="990">
-    <w:nsid w:val="1771a8df"/>
+    <w:nsid w:val="5116061a"/>
     <w:multiLevelType w:val="multilevel"/>
     <w:lvl w:ilvl="0">
       <w:numFmt w:val="bullet"/>
@@ -1180,7 +1180,7 @@
     </w:lvl>
   </w:abstractNum>
   <w:abstractNum w:abstractNumId="99411">
-    <w:nsid w:val="f1836333"/>
+    <w:nsid w:val="bdc8aa86"/>
     <w:multiLevelType w:val="multilevel"/>
     <w:lvl w:ilvl="0">
       <w:start w:val="1"/>
@@ -1268,7 +1268,7 @@
     </w:lvl>
   </w:abstractNum>
   <w:abstractNum w:abstractNumId="991">
-    <w:nsid w:val="b4fd0034"/>
+    <w:nsid w:val="fe23af18"/>
     <w:multiLevelType w:val="multilevel"/>
     <w:lvl w:ilvl="0">
       <w:numFmt w:val="bullet"/>

</xml_diff>